<commit_message>
updated repository name in docx
</commit_message>
<xml_diff>
--- a/employee_management_system.docx
+++ b/employee_management_system.docx
@@ -94,21 +94,47 @@
     <w:p/>
     <w:p/>
     <w:p>
-      <w:r>
+      <w:pPr>
+        <w:rPr>
+          <w:sz w:val="24"/>
+          <w:szCs w:val="24"/>
+        </w:rPr>
+      </w:pPr>
+      <w:r>
+        <w:rPr>
+          <w:sz w:val="24"/>
+          <w:szCs w:val="24"/>
+        </w:rPr>
         <w:t xml:space="preserve">Work products stored in the </w:t>
       </w:r>
       <w:r>
+        <w:rPr>
+          <w:sz w:val="24"/>
+          <w:szCs w:val="24"/>
+        </w:rPr>
         <w:t>GitHub</w:t>
       </w:r>
       <w:r>
+        <w:rPr>
+          <w:sz w:val="24"/>
+          <w:szCs w:val="24"/>
+        </w:rPr>
         <w:t xml:space="preserve"> </w:t>
       </w:r>
       <w:r>
+        <w:rPr>
+          <w:sz w:val="24"/>
+          <w:szCs w:val="24"/>
+        </w:rPr>
         <w:t>repository:</w:t>
       </w:r>
     </w:p>
     <w:p>
       <w:pPr>
+        <w:rPr>
+          <w:b/>
+          <w:bCs/>
+        </w:rPr>
         <w:sectPr>
           <w:pgSz w:w="12240" w:h="15840"/>
           <w:pgMar w:top="1440" w:right="1440" w:bottom="1440" w:left="1440" w:header="720" w:footer="720" w:gutter="0"/>
@@ -116,6 +142,31 @@
           <w:docGrid w:linePitch="360"/>
         </w:sectPr>
       </w:pPr>
+      <w:r>
+        <w:tab/>
+      </w:r>
+      <w:r>
+        <w:tab/>
+      </w:r>
+      <w:r>
+        <w:tab/>
+      </w:r>
+      <w:r>
+        <w:rPr>
+          <w:b/>
+          <w:bCs/>
+          <w:sz w:val="28"/>
+          <w:szCs w:val="28"/>
+        </w:rPr>
+        <w:t>https://github.com/SyedAziz21/EmployeeManagementSystem</w:t>
+      </w:r>
+      <w:r>
+        <w:rPr>
+          <w:b/>
+          <w:bCs/>
+        </w:rPr>
+        <w:br/>
+      </w:r>
     </w:p>
     <w:sdt>
       <w:sdtPr>

</xml_diff>